<commit_message>
The repository with remote user data was created.
</commit_message>
<xml_diff>
--- a/Documentation/APIs.docx
+++ b/Documentation/APIs.docx
@@ -4,14 +4,14 @@
   <w:body>
     <w:tbl>
       <w:tblPr>
-        <w:tblStyle w:val="TableGrid"/>
+        <w:tblStyle w:val="a3"/>
         <w:tblW w:w="0" w:type="auto"/>
         <w:tblLook w:val="04A0" w:firstRow="1" w:lastRow="0" w:firstColumn="1" w:lastColumn="0" w:noHBand="0" w:noVBand="1"/>
       </w:tblPr>
       <w:tblGrid>
-        <w:gridCol w:w="4227"/>
-        <w:gridCol w:w="2407"/>
-        <w:gridCol w:w="2428"/>
+        <w:gridCol w:w="3020"/>
+        <w:gridCol w:w="3021"/>
+        <w:gridCol w:w="3021"/>
       </w:tblGrid>
       <w:tr>
         <w:tc>
@@ -68,9 +68,15 @@
             <w:tcW w:w="3020" w:type="dxa"/>
           </w:tcPr>
           <w:p>
+            <w:bookmarkStart w:id="0" w:name="OLE_LINK1"/>
+            <w:bookmarkStart w:id="1" w:name="OLE_LINK2"/>
+            <w:bookmarkStart w:id="2" w:name="_GoBack"/>
             <w:r>
-              <w:t>http://randus.ru/avatars/w/myAvatar10.png</w:t>
+              <w:t>http://randus.ru/api.php</w:t>
             </w:r>
+            <w:bookmarkEnd w:id="0"/>
+            <w:bookmarkEnd w:id="1"/>
+            <w:bookmarkEnd w:id="2"/>
           </w:p>
         </w:tc>
         <w:tc>
@@ -99,8 +105,6 @@
             <w:r>
               <w:t>Random User Generator</w:t>
             </w:r>
-            <w:bookmarkStart w:id="0" w:name="_GoBack"/>
-            <w:bookmarkEnd w:id="0"/>
           </w:p>
         </w:tc>
       </w:tr>
@@ -632,20 +636,20 @@
     <w:lsdException w:name="List Table 6 Colorful Accent 6" w:uiPriority="51"/>
     <w:lsdException w:name="List Table 7 Colorful Accent 6" w:uiPriority="52"/>
   </w:latentStyles>
-  <w:style w:type="paragraph" w:default="1" w:styleId="Normal">
+  <w:style w:type="paragraph" w:default="1" w:styleId="a">
     <w:name w:val="Normal"/>
     <w:qFormat/>
     <w:rPr>
       <w:lang w:val="en-US"/>
     </w:rPr>
   </w:style>
-  <w:style w:type="character" w:default="1" w:styleId="DefaultParagraphFont">
+  <w:style w:type="character" w:default="1" w:styleId="a0">
     <w:name w:val="Default Paragraph Font"/>
     <w:uiPriority w:val="1"/>
     <w:semiHidden/>
     <w:unhideWhenUsed/>
   </w:style>
-  <w:style w:type="table" w:default="1" w:styleId="TableNormal">
+  <w:style w:type="table" w:default="1" w:styleId="a1">
     <w:name w:val="Normal Table"/>
     <w:uiPriority w:val="99"/>
     <w:semiHidden/>
@@ -660,21 +664,22 @@
       </w:tblCellMar>
     </w:tblPr>
   </w:style>
-  <w:style w:type="numbering" w:default="1" w:styleId="NoList">
+  <w:style w:type="numbering" w:default="1" w:styleId="a2">
     <w:name w:val="No List"/>
     <w:uiPriority w:val="99"/>
     <w:semiHidden/>
     <w:unhideWhenUsed/>
   </w:style>
-  <w:style w:type="table" w:styleId="TableGrid">
+  <w:style w:type="table" w:styleId="a3">
     <w:name w:val="Table Grid"/>
-    <w:basedOn w:val="TableNormal"/>
+    <w:basedOn w:val="a1"/>
     <w:uiPriority w:val="39"/>
     <w:rsid w:val="008338D6"/>
     <w:pPr>
       <w:spacing w:after="0" w:line="240" w:lineRule="auto"/>
     </w:pPr>
     <w:tblPr>
+      <w:tblInd w:w="0" w:type="dxa"/>
       <w:tblBorders>
         <w:top w:val="single" w:sz="4" w:space="0" w:color="auto"/>
         <w:left w:val="single" w:sz="4" w:space="0" w:color="auto"/>
@@ -683,6 +688,12 @@
         <w:insideH w:val="single" w:sz="4" w:space="0" w:color="auto"/>
         <w:insideV w:val="single" w:sz="4" w:space="0" w:color="auto"/>
       </w:tblBorders>
+      <w:tblCellMar>
+        <w:top w:w="0" w:type="dxa"/>
+        <w:left w:w="108" w:type="dxa"/>
+        <w:bottom w:w="0" w:type="dxa"/>
+        <w:right w:w="108" w:type="dxa"/>
+      </w:tblCellMar>
     </w:tblPr>
   </w:style>
 </w:styles>

</xml_diff>